<commit_message>
Cambios en global que ahora se llama preprocess, creacion de app con cambio en los nombres de las variables y archivos finales de datos guardados
</commit_message>
<xml_diff>
--- a/Analysis datasets.docx
+++ b/Analysis datasets.docx
@@ -1619,30 +1619,6 @@
           <w:lang w:val="en-US"/>
         </w:rPr>
       </w:pPr>
-    </w:p>
-    <w:p>
-      <w:pPr>
-        <w:spacing w:line="360" w:lineRule="auto"/>
-        <w:jc w:val="both"/>
-        <w:rPr>
-          <w:rFonts w:ascii="Times New Roman" w:hAnsi="Times New Roman" w:cs="Times New Roman"/>
-          <w:sz w:val="24"/>
-          <w:szCs w:val="24"/>
-          <w:lang w:val="en-US"/>
-        </w:rPr>
-      </w:pPr>
-    </w:p>
-    <w:p>
-      <w:pPr>
-        <w:spacing w:line="360" w:lineRule="auto"/>
-        <w:jc w:val="both"/>
-        <w:rPr>
-          <w:rFonts w:ascii="Times New Roman" w:hAnsi="Times New Roman" w:cs="Times New Roman"/>
-          <w:sz w:val="24"/>
-          <w:szCs w:val="24"/>
-          <w:lang w:val="en-US"/>
-        </w:rPr>
-      </w:pPr>
       <w:r>
         <w:rPr>
           <w:rFonts w:ascii="Times New Roman" w:hAnsi="Times New Roman" w:cs="Times New Roman"/>
@@ -2119,47 +2095,47 @@
           <w:szCs w:val="24"/>
           <w:lang w:val="en-US"/>
         </w:rPr>
+        <w:t>Additionally, a side-by-side view will enable users to contrast delay patterns between airlines</w:t>
+      </w:r>
+      <w:r>
+        <w:rPr>
+          <w:rFonts w:ascii="Times New Roman" w:hAnsi="Times New Roman" w:cs="Times New Roman"/>
+          <w:sz w:val="24"/>
+          <w:szCs w:val="24"/>
+          <w:lang w:val="en-US"/>
+        </w:rPr>
+        <w:t>, airports</w:t>
+      </w:r>
+      <w:r>
+        <w:rPr>
+          <w:rFonts w:ascii="Times New Roman" w:hAnsi="Times New Roman" w:cs="Times New Roman"/>
+          <w:sz w:val="24"/>
+          <w:szCs w:val="24"/>
+          <w:lang w:val="en-US"/>
+        </w:rPr>
+        <w:t xml:space="preserve"> or different time periods.</w:t>
+      </w:r>
+    </w:p>
+    <w:p>
+      <w:pPr>
+        <w:suppressAutoHyphens/>
+        <w:spacing w:line="360" w:lineRule="auto"/>
+        <w:jc w:val="both"/>
+        <w:rPr>
+          <w:rFonts w:ascii="Times New Roman" w:hAnsi="Times New Roman" w:cs="Times New Roman"/>
+          <w:sz w:val="24"/>
+          <w:szCs w:val="24"/>
+          <w:lang w:val="en-US"/>
+        </w:rPr>
+      </w:pPr>
+      <w:r>
+        <w:rPr>
+          <w:rFonts w:ascii="Times New Roman" w:hAnsi="Times New Roman" w:cs="Times New Roman"/>
+          <w:sz w:val="24"/>
+          <w:szCs w:val="24"/>
+          <w:lang w:val="en-US"/>
+        </w:rPr>
         <w:lastRenderedPageBreak/>
-        <w:t>Additionally, a side-by-side view will enable users to contrast delay patterns between airlines</w:t>
-      </w:r>
-      <w:r>
-        <w:rPr>
-          <w:rFonts w:ascii="Times New Roman" w:hAnsi="Times New Roman" w:cs="Times New Roman"/>
-          <w:sz w:val="24"/>
-          <w:szCs w:val="24"/>
-          <w:lang w:val="en-US"/>
-        </w:rPr>
-        <w:t>, airports</w:t>
-      </w:r>
-      <w:r>
-        <w:rPr>
-          <w:rFonts w:ascii="Times New Roman" w:hAnsi="Times New Roman" w:cs="Times New Roman"/>
-          <w:sz w:val="24"/>
-          <w:szCs w:val="24"/>
-          <w:lang w:val="en-US"/>
-        </w:rPr>
-        <w:t xml:space="preserve"> or different time periods.</w:t>
-      </w:r>
-    </w:p>
-    <w:p>
-      <w:pPr>
-        <w:suppressAutoHyphens/>
-        <w:spacing w:line="360" w:lineRule="auto"/>
-        <w:jc w:val="both"/>
-        <w:rPr>
-          <w:rFonts w:ascii="Times New Roman" w:hAnsi="Times New Roman" w:cs="Times New Roman"/>
-          <w:sz w:val="24"/>
-          <w:szCs w:val="24"/>
-          <w:lang w:val="en-US"/>
-        </w:rPr>
-      </w:pPr>
-      <w:r>
-        <w:rPr>
-          <w:rFonts w:ascii="Times New Roman" w:hAnsi="Times New Roman" w:cs="Times New Roman"/>
-          <w:sz w:val="24"/>
-          <w:szCs w:val="24"/>
-          <w:lang w:val="en-US"/>
-        </w:rPr>
         <w:t xml:space="preserve">It </w:t>
       </w:r>
       <w:r>
@@ -2541,6 +2517,7 @@
           <w:rFonts w:ascii="Times New Roman" w:hAnsi="Times New Roman" w:cs="Times New Roman"/>
           <w:sz w:val="24"/>
           <w:szCs w:val="24"/>
+          <w:lang w:val="en-US"/>
         </w:rPr>
       </w:pPr>
     </w:p>
@@ -4371,6 +4348,7 @@
   <w:style w:type="character" w:default="1" w:styleId="Fuentedeprrafopredeter">
     <w:name w:val="Default Paragraph Font"/>
     <w:uiPriority w:val="1"/>
+    <w:semiHidden/>
     <w:unhideWhenUsed/>
   </w:style>
   <w:style w:type="table" w:default="1" w:styleId="Tablanormal">

</xml_diff>